<commit_message>
Fedlap és word holnapra
</commit_message>
<xml_diff>
--- a/14_egyesitett_dokumentacio/Fedlap.docx
+++ b/14_egyesitett_dokumentacio/Fedlap.docx
@@ -367,19 +367,36 @@
     </w:p>
     <w:p>
       <w:pPr>
+        <w:jc w:val="center"/>
+        <w:rPr>
+          <w:sz w:val="44"/>
+          <w:szCs w:val="44"/>
+        </w:rPr>
+      </w:pPr>
+    </w:p>
+    <w:p>
+      <w:pPr>
+        <w:jc w:val="center"/>
+        <w:rPr>
+          <w:sz w:val="44"/>
+          <w:szCs w:val="44"/>
+        </w:rPr>
+      </w:pPr>
+    </w:p>
+    <w:p>
+      <w:pPr>
         <w:autoSpaceDE w:val="0"/>
         <w:autoSpaceDN w:val="0"/>
-        <w:spacing w:after="60"/>
-        <w:ind w:left="-142"/>
-        <w:rPr>
-          <w:sz w:val="32"/>
-          <w:szCs w:val="32"/>
+        <w:spacing w:after="60" w:line="276" w:lineRule="auto"/>
+        <w:rPr>
+          <w:sz w:val="28"/>
+          <w:szCs w:val="28"/>
         </w:rPr>
       </w:pPr>
       <w:r>
         <w:rPr>
-          <w:sz w:val="32"/>
-          <w:szCs w:val="32"/>
+          <w:sz w:val="28"/>
+          <w:szCs w:val="28"/>
           <w:lang w:eastAsia="en-US"/>
         </w:rPr>
         <w:t>Csapattagok</w:t>
@@ -387,9 +404,9 @@
     </w:p>
     <w:tbl>
       <w:tblPr>
-        <w:tblpPr w:leftFromText="141" w:rightFromText="141" w:vertAnchor="text" w:tblpX="-214" w:tblpY="1"/>
+        <w:tblpPr w:leftFromText="141" w:rightFromText="141" w:vertAnchor="text" w:tblpX="-72" w:tblpY="1"/>
         <w:tblOverlap w:val="never"/>
-        <w:tblW w:w="7016" w:type="dxa"/>
+        <w:tblW w:w="7513" w:type="dxa"/>
         <w:tblLayout w:type="fixed"/>
         <w:tblCellMar>
           <w:left w:w="70" w:type="dxa"/>
@@ -398,18 +415,18 @@
         <w:tblLook w:val="0000" w:firstRow="0" w:lastRow="0" w:firstColumn="0" w:lastColumn="0" w:noHBand="0" w:noVBand="0"/>
       </w:tblPr>
       <w:tblGrid>
-        <w:gridCol w:w="2764"/>
-        <w:gridCol w:w="1275"/>
         <w:gridCol w:w="2977"/>
+        <w:gridCol w:w="1418"/>
+        <w:gridCol w:w="3118"/>
       </w:tblGrid>
       <w:tr>
         <w:tc>
           <w:tcPr>
-            <w:tcW w:w="2764" w:type="dxa"/>
+            <w:tcW w:w="2977" w:type="dxa"/>
           </w:tcPr>
           <w:p>
             <w:pPr>
-              <w:spacing w:before="60" w:after="60"/>
+              <w:spacing w:line="276" w:lineRule="auto"/>
               <w:jc w:val="both"/>
               <w:rPr>
                 <w:color w:val="000000"/>
@@ -425,11 +442,11 @@
         </w:tc>
         <w:tc>
           <w:tcPr>
-            <w:tcW w:w="1275" w:type="dxa"/>
+            <w:tcW w:w="1418" w:type="dxa"/>
           </w:tcPr>
           <w:p>
             <w:pPr>
-              <w:spacing w:before="60" w:after="60"/>
+              <w:spacing w:line="276" w:lineRule="auto"/>
               <w:jc w:val="both"/>
               <w:rPr>
                 <w:color w:val="000000"/>
@@ -445,11 +462,11 @@
         </w:tc>
         <w:tc>
           <w:tcPr>
-            <w:tcW w:w="2977" w:type="dxa"/>
+            <w:tcW w:w="3118" w:type="dxa"/>
           </w:tcPr>
           <w:p>
             <w:pPr>
-              <w:spacing w:before="60" w:after="60"/>
+              <w:spacing w:line="276" w:lineRule="auto"/>
               <w:jc w:val="both"/>
               <w:rPr>
                 <w:color w:val="000000"/>
@@ -468,11 +485,11 @@
       <w:tr>
         <w:tc>
           <w:tcPr>
-            <w:tcW w:w="2764" w:type="dxa"/>
+            <w:tcW w:w="2977" w:type="dxa"/>
           </w:tcPr>
           <w:p>
             <w:pPr>
-              <w:spacing w:before="60" w:after="60"/>
+              <w:spacing w:line="276" w:lineRule="auto"/>
               <w:jc w:val="both"/>
               <w:rPr>
                 <w:color w:val="000000"/>
@@ -488,11 +505,11 @@
         </w:tc>
         <w:tc>
           <w:tcPr>
-            <w:tcW w:w="1275" w:type="dxa"/>
+            <w:tcW w:w="1418" w:type="dxa"/>
           </w:tcPr>
           <w:p>
             <w:pPr>
-              <w:spacing w:before="60" w:after="60"/>
+              <w:spacing w:line="276" w:lineRule="auto"/>
               <w:jc w:val="both"/>
               <w:rPr>
                 <w:color w:val="000000"/>
@@ -508,11 +525,11 @@
         </w:tc>
         <w:tc>
           <w:tcPr>
-            <w:tcW w:w="2977" w:type="dxa"/>
+            <w:tcW w:w="3118" w:type="dxa"/>
           </w:tcPr>
           <w:p>
             <w:pPr>
-              <w:spacing w:before="60" w:after="60"/>
+              <w:spacing w:line="276" w:lineRule="auto"/>
               <w:jc w:val="both"/>
               <w:rPr>
                 <w:color w:val="000000"/>
@@ -528,11 +545,11 @@
       <w:tr>
         <w:tc>
           <w:tcPr>
-            <w:tcW w:w="2764" w:type="dxa"/>
+            <w:tcW w:w="2977" w:type="dxa"/>
           </w:tcPr>
           <w:p>
             <w:pPr>
-              <w:spacing w:before="60" w:after="60"/>
+              <w:spacing w:line="276" w:lineRule="auto"/>
               <w:jc w:val="both"/>
               <w:rPr>
                 <w:color w:val="000000"/>
@@ -548,11 +565,11 @@
         </w:tc>
         <w:tc>
           <w:tcPr>
-            <w:tcW w:w="1275" w:type="dxa"/>
+            <w:tcW w:w="1418" w:type="dxa"/>
           </w:tcPr>
           <w:p>
             <w:pPr>
-              <w:spacing w:before="60" w:after="60"/>
+              <w:spacing w:line="276" w:lineRule="auto"/>
               <w:jc w:val="both"/>
               <w:rPr>
                 <w:color w:val="000000"/>
@@ -568,11 +585,11 @@
         </w:tc>
         <w:tc>
           <w:tcPr>
-            <w:tcW w:w="2977" w:type="dxa"/>
+            <w:tcW w:w="3118" w:type="dxa"/>
           </w:tcPr>
           <w:p>
             <w:pPr>
-              <w:spacing w:before="60" w:after="60"/>
+              <w:spacing w:line="276" w:lineRule="auto"/>
               <w:jc w:val="both"/>
               <w:rPr>
                 <w:color w:val="000000"/>
@@ -591,11 +608,11 @@
       <w:tr>
         <w:tc>
           <w:tcPr>
-            <w:tcW w:w="2764" w:type="dxa"/>
+            <w:tcW w:w="2977" w:type="dxa"/>
           </w:tcPr>
           <w:p>
             <w:pPr>
-              <w:spacing w:before="60" w:after="60"/>
+              <w:spacing w:line="276" w:lineRule="auto"/>
               <w:jc w:val="both"/>
               <w:rPr>
                 <w:color w:val="000000"/>
@@ -611,11 +628,11 @@
         </w:tc>
         <w:tc>
           <w:tcPr>
-            <w:tcW w:w="1275" w:type="dxa"/>
+            <w:tcW w:w="1418" w:type="dxa"/>
           </w:tcPr>
           <w:p>
             <w:pPr>
-              <w:spacing w:before="60" w:after="60"/>
+              <w:spacing w:line="276" w:lineRule="auto"/>
               <w:jc w:val="both"/>
               <w:rPr>
                 <w:color w:val="000000"/>
@@ -631,11 +648,11 @@
         </w:tc>
         <w:tc>
           <w:tcPr>
-            <w:tcW w:w="2977" w:type="dxa"/>
+            <w:tcW w:w="3118" w:type="dxa"/>
           </w:tcPr>
           <w:p>
             <w:pPr>
-              <w:spacing w:before="60" w:after="60"/>
+              <w:spacing w:line="276" w:lineRule="auto"/>
               <w:jc w:val="both"/>
               <w:rPr>
                 <w:color w:val="000000"/>
@@ -653,11 +670,11 @@
       <w:tr>
         <w:tc>
           <w:tcPr>
-            <w:tcW w:w="2764" w:type="dxa"/>
+            <w:tcW w:w="2977" w:type="dxa"/>
           </w:tcPr>
           <w:p>
             <w:pPr>
-              <w:spacing w:before="60" w:after="60"/>
+              <w:spacing w:line="276" w:lineRule="auto"/>
               <w:jc w:val="both"/>
               <w:rPr>
                 <w:color w:val="000000"/>
@@ -679,11 +696,11 @@
         </w:tc>
         <w:tc>
           <w:tcPr>
-            <w:tcW w:w="1275" w:type="dxa"/>
+            <w:tcW w:w="1418" w:type="dxa"/>
           </w:tcPr>
           <w:p>
             <w:pPr>
-              <w:spacing w:before="60" w:after="60"/>
+              <w:spacing w:line="276" w:lineRule="auto"/>
               <w:jc w:val="both"/>
               <w:rPr>
                 <w:color w:val="000000"/>
@@ -699,11 +716,11 @@
         </w:tc>
         <w:tc>
           <w:tcPr>
-            <w:tcW w:w="2977" w:type="dxa"/>
+            <w:tcW w:w="3118" w:type="dxa"/>
           </w:tcPr>
           <w:p>
             <w:pPr>
-              <w:spacing w:before="60" w:after="60"/>
+              <w:spacing w:line="276" w:lineRule="auto"/>
               <w:jc w:val="both"/>
               <w:rPr>
                 <w:color w:val="000000"/>
@@ -722,8 +739,21 @@
     </w:tbl>
     <w:p>
       <w:pPr>
+        <w:spacing w:line="276" w:lineRule="auto"/>
         <w:rPr>
           <w:color w:val="000000"/>
+        </w:rPr>
+      </w:pPr>
+    </w:p>
+    <w:p>
+      <w:pPr>
+        <w:spacing w:before="120" w:line="276" w:lineRule="auto"/>
+        <w:ind w:right="-426"/>
+        <w:jc w:val="right"/>
+        <w:rPr>
+          <w:color w:val="000000"/>
+          <w:sz w:val="28"/>
+          <w:szCs w:val="28"/>
         </w:rPr>
       </w:pPr>
     </w:p>
@@ -754,43 +784,6 @@
     <w:p>
       <w:pPr>
         <w:spacing w:before="120"/>
-        <w:ind w:right="-426"/>
-        <w:jc w:val="right"/>
-        <w:rPr>
-          <w:color w:val="000000"/>
-          <w:sz w:val="28"/>
-          <w:szCs w:val="28"/>
-        </w:rPr>
-      </w:pPr>
-    </w:p>
-    <w:p>
-      <w:pPr>
-        <w:spacing w:before="120"/>
-        <w:ind w:right="-426"/>
-        <w:jc w:val="right"/>
-        <w:rPr>
-          <w:color w:val="000000"/>
-          <w:sz w:val="28"/>
-          <w:szCs w:val="28"/>
-        </w:rPr>
-      </w:pPr>
-    </w:p>
-    <w:p>
-      <w:pPr>
-        <w:spacing w:before="120"/>
-        <w:ind w:right="-426"/>
-        <w:jc w:val="right"/>
-        <w:rPr>
-          <w:color w:val="000000"/>
-          <w:sz w:val="28"/>
-          <w:szCs w:val="28"/>
-        </w:rPr>
-      </w:pPr>
-    </w:p>
-    <w:p>
-      <w:pPr>
-        <w:spacing w:before="120"/>
-        <w:ind w:right="-426"/>
         <w:jc w:val="right"/>
         <w:rPr>
           <w:lang w:val="en-US"/>

</xml_diff>